<commit_message>
DiplomBuch bissal überarbeitet Venus
</commit_message>
<xml_diff>
--- a/Dokumentation/ProjektBuch.docx
+++ b/Dokumentation/ProjektBuch.docx
@@ -1005,7 +1005,25 @@
           <w:color w:val="FF0000"/>
           <w:lang w:val="de-DE"/>
         </w:rPr>
-        <w:t xml:space="preserve"> (24.03.2021 – xx.04.2021)</w:t>
+        <w:t xml:space="preserve"> (24.03.2021 – </w:t>
+      </w:r>
+      <w:r>
+        <w:rPr>
+          <w:b/>
+          <w:bCs/>
+          <w:color w:val="FF0000"/>
+          <w:lang w:val="de-DE"/>
+        </w:rPr>
+        <w:t>14</w:t>
+      </w:r>
+      <w:r>
+        <w:rPr>
+          <w:b/>
+          <w:bCs/>
+          <w:color w:val="FF0000"/>
+          <w:lang w:val="de-DE"/>
+        </w:rPr>
+        <w:t>.04.2021)</w:t>
       </w:r>
     </w:p>
     <w:p>
@@ -1624,6 +1642,12 @@
         </w:rPr>
         <w:t>sollte dann auch eine Blacklist durchgegangen werden, diese haben wir im Laufe des Sprints nebenbei begonnen, diese Blacklist war aber keine Anforderungen, die während Sprint Venus erstellt werden sollte.</w:t>
       </w:r>
+      <w:r>
+        <w:rPr>
+          <w:lang w:val="de-DE"/>
+        </w:rPr>
+        <w:t xml:space="preserve"> </w:t>
+      </w:r>
     </w:p>
     <w:p>
       <w:pPr>
@@ -1631,86 +1655,275 @@
           <w:lang w:val="de-DE"/>
         </w:rPr>
       </w:pPr>
+      <w:r>
+        <w:rPr>
+          <w:lang w:val="de-DE"/>
+        </w:rPr>
+        <w:t xml:space="preserve">Neben den Formularen wurde am Up- und Download der Werke gearbeitet. </w:t>
+      </w:r>
+      <w:r>
+        <w:rPr>
+          <w:lang w:val="de-DE"/>
+        </w:rPr>
+        <w:t xml:space="preserve">Grundgedanke war, dass alle Einträge der Formulare in die Datenbank gespeichert werden. </w:t>
+      </w:r>
+      <w:r>
+        <w:rPr>
+          <w:lang w:val="de-DE"/>
+        </w:rPr>
+        <w:t xml:space="preserve">Diese Daten sollen dann in unseren Player eingebunden werden. Beim Player zu finden ist der Titel des Werks, </w:t>
+      </w:r>
+      <w:r>
+        <w:rPr>
+          <w:lang w:val="de-DE"/>
+        </w:rPr>
+        <w:t>der Uploadername bzw. Username des Uploaders und die Anzahl der Downloads.</w:t>
+      </w:r>
+      <w:r>
+        <w:rPr>
+          <w:lang w:val="de-DE"/>
+        </w:rPr>
+        <w:t xml:space="preserve"> Daneben</w:t>
+      </w:r>
+      <w:r>
+        <w:rPr>
+          <w:lang w:val="de-DE"/>
+        </w:rPr>
+        <w:t xml:space="preserve"> </w:t>
+      </w:r>
+      <w:r>
+        <w:rPr>
+          <w:lang w:val="de-DE"/>
+        </w:rPr>
+        <w:t>ist natürlich ein Download-Button</w:t>
+      </w:r>
+      <w:r>
+        <w:rPr>
+          <w:lang w:val="de-DE"/>
+        </w:rPr>
+        <w:t xml:space="preserve"> zu finden</w:t>
+      </w:r>
+      <w:r>
+        <w:rPr>
+          <w:lang w:val="de-DE"/>
+        </w:rPr>
+        <w:t xml:space="preserve">. </w:t>
+      </w:r>
+      <w:r>
+        <w:rPr>
+          <w:lang w:val="de-DE"/>
+        </w:rPr>
+        <w:t>Weiters zu finden ist eine Lautstärke- und eine Zeitleiste. Diese können vom User manuell verschoben werden, dass heißt das man die Lautstärke anpassen kann und ebenso im Werk</w:t>
+      </w:r>
+      <w:r>
+        <w:rPr>
+          <w:lang w:val="de-DE"/>
+        </w:rPr>
+        <w:t xml:space="preserve"> </w:t>
+      </w:r>
+      <w:r>
+        <w:rPr>
+          <w:lang w:val="de-DE"/>
+        </w:rPr>
+        <w:t>vorspulen</w:t>
+      </w:r>
+      <w:r>
+        <w:rPr>
+          <w:lang w:val="de-DE"/>
+        </w:rPr>
+        <w:t xml:space="preserve"> oder zurückspulen kann</w:t>
+      </w:r>
+      <w:r>
+        <w:rPr>
+          <w:lang w:val="de-DE"/>
+        </w:rPr>
+        <w:t>.</w:t>
+      </w:r>
+      <w:r>
+        <w:rPr>
+          <w:lang w:val="de-DE"/>
+        </w:rPr>
+        <w:t xml:space="preserve"> </w:t>
+      </w:r>
+      <w:r>
+        <w:rPr>
+          <w:lang w:val="de-DE"/>
+        </w:rPr>
+        <w:t>Die Zeit ist auch</w:t>
+      </w:r>
+      <w:r>
+        <w:rPr>
+          <w:lang w:val="de-DE"/>
+        </w:rPr>
+        <w:t xml:space="preserve"> am Player</w:t>
+      </w:r>
+      <w:r>
+        <w:rPr>
+          <w:lang w:val="de-DE"/>
+        </w:rPr>
+        <w:t xml:space="preserve"> sichtbar. </w:t>
+      </w:r>
+      <w:r>
+        <w:rPr>
+          <w:lang w:val="de-DE"/>
+        </w:rPr>
+        <w:t xml:space="preserve">Jedes Werk hat einen „Play“-Button im Player. Dieser erlaubt es dem User das Werk anzuhören. </w:t>
+      </w:r>
+      <w:r>
+        <w:rPr>
+          <w:lang w:val="de-DE"/>
+        </w:rPr>
+        <w:t xml:space="preserve">Nach Klicken des „Play“-Buttons verwandelt sich dieser in einen „Pause“-Button. </w:t>
+      </w:r>
+      <w:r>
+        <w:rPr>
+          <w:lang w:val="de-DE"/>
+        </w:rPr>
+        <w:t xml:space="preserve">Dieser erfüllt den Zweck, wie der Name schon sagt, dass der User das Werk stoppen kann. </w:t>
+      </w:r>
+      <w:r>
+        <w:rPr>
+          <w:lang w:val="de-DE"/>
+        </w:rPr>
+        <w:t xml:space="preserve">Klickt man während des Hörens von Werk „A“ auf den „Play“-Button von Werk „B“, wird der User das Werk „B“ anhören, während „A“ stoppt. </w:t>
+      </w:r>
+      <w:r>
+        <w:rPr>
+          <w:lang w:val="de-DE"/>
+        </w:rPr>
+        <w:t xml:space="preserve"> </w:t>
+      </w:r>
+      <w:r>
+        <w:rPr>
+          <w:lang w:val="de-DE"/>
+        </w:rPr>
+        <w:t>Zu guter Letzt haben wir im Player einen „Info“-Button. Dieser erlaubt es dem User mehr Informationen über das hochgeladene Werk zu finden.</w:t>
+      </w:r>
+      <w:r>
+        <w:rPr>
+          <w:lang w:val="de-DE"/>
+        </w:rPr>
+        <w:t xml:space="preserve"> </w:t>
+      </w:r>
+      <w:r>
+        <w:rPr>
+          <w:lang w:val="de-DE"/>
+        </w:rPr>
+        <w:t xml:space="preserve">Man kann es sehen als informative Großansicht des </w:t>
+      </w:r>
+      <w:r>
+        <w:rPr>
+          <w:lang w:val="de-DE"/>
+        </w:rPr>
+        <w:t xml:space="preserve">hochgeladenen </w:t>
+      </w:r>
+      <w:r>
+        <w:rPr>
+          <w:lang w:val="de-DE"/>
+        </w:rPr>
+        <w:t xml:space="preserve">Werks. </w:t>
+      </w:r>
+      <w:r>
+        <w:rPr>
+          <w:lang w:val="de-DE"/>
+        </w:rPr>
+        <w:t>Im Großen und Ganzen haben wir</w:t>
+      </w:r>
+      <w:r>
+        <w:rPr>
+          <w:lang w:val="de-DE"/>
+        </w:rPr>
+        <w:t xml:space="preserve"> uns für einen einfachen Player entschieden und wollen diesen im weiteren Verlauf des Projekts im Design bearbeiten. </w:t>
+      </w:r>
+      <w:r>
+        <w:rPr>
+          <w:lang w:val="de-DE"/>
+        </w:rPr>
+        <w:t>Grundlegend ist, wie bereits</w:t>
+      </w:r>
+      <w:r>
+        <w:rPr>
+          <w:lang w:val="de-DE"/>
+        </w:rPr>
+        <w:t xml:space="preserve"> öfters erwähnt worden ist</w:t>
+      </w:r>
+      <w:r>
+        <w:rPr>
+          <w:lang w:val="de-DE"/>
+        </w:rPr>
+        <w:t>,</w:t>
+      </w:r>
+      <w:r>
+        <w:rPr>
+          <w:lang w:val="de-DE"/>
+        </w:rPr>
+        <w:t xml:space="preserve"> dass</w:t>
+      </w:r>
+      <w:r>
+        <w:rPr>
+          <w:lang w:val="de-DE"/>
+        </w:rPr>
+        <w:t xml:space="preserve"> die Technik</w:t>
+      </w:r>
+      <w:r>
+        <w:rPr>
+          <w:lang w:val="de-DE"/>
+        </w:rPr>
+        <w:t xml:space="preserve"> funktioniert</w:t>
+      </w:r>
+      <w:r>
+        <w:rPr>
+          <w:lang w:val="de-DE"/>
+        </w:rPr>
+        <w:t xml:space="preserve">. </w:t>
+      </w:r>
+      <w:r>
+        <w:rPr>
+          <w:lang w:val="de-DE"/>
+        </w:rPr>
+        <w:t xml:space="preserve"> </w:t>
+      </w:r>
     </w:p>
     <w:p>
       <w:pPr>
-        <w:pStyle w:val="Listenabsatz"/>
-        <w:numPr>
-          <w:ilvl w:val="0"/>
-          <w:numId w:val="3"/>
-        </w:numPr>
-        <w:rPr>
-          <w:lang w:val="de-DE"/>
-        </w:rPr>
-      </w:pPr>
-      <w:r>
-        <w:rPr>
-          <w:lang w:val="de-DE"/>
-        </w:rPr>
-        <w:t xml:space="preserve">Coden </w:t>
+        <w:rPr>
+          <w:lang w:val="de-DE"/>
+        </w:rPr>
+      </w:pPr>
+      <w:r>
+        <w:rPr>
+          <w:lang w:val="de-DE"/>
+        </w:rPr>
+        <w:t xml:space="preserve">Weiters </w:t>
+      </w:r>
+      <w:r>
+        <w:rPr>
+          <w:lang w:val="de-DE"/>
+        </w:rPr>
+        <w:t xml:space="preserve">kann man die </w:t>
+      </w:r>
+      <w:r>
+        <w:rPr>
+          <w:lang w:val="de-DE"/>
+        </w:rPr>
+        <w:t>hochgeladenen</w:t>
+      </w:r>
+      <w:r>
+        <w:rPr>
+          <w:lang w:val="de-DE"/>
+        </w:rPr>
+        <w:t xml:space="preserve"> Werke absteigend nach dem Upload Datum sortiert sehen.</w:t>
       </w:r>
     </w:p>
     <w:p>
       <w:pPr>
-        <w:pStyle w:val="Listenabsatz"/>
-        <w:numPr>
-          <w:ilvl w:val="1"/>
-          <w:numId w:val="3"/>
-        </w:numPr>
-        <w:rPr>
-          <w:lang w:val="en-GB"/>
-        </w:rPr>
-      </w:pPr>
-      <w:r>
-        <w:rPr>
-          <w:lang w:val="en-GB"/>
-        </w:rPr>
-        <w:t>Upload Formular</w:t>
-      </w:r>
-      <w:r>
-        <w:rPr>
-          <w:lang w:val="en-GB"/>
-        </w:rPr>
-        <w:t xml:space="preserve"> stylen (Tagged</w:t>
-      </w:r>
-      <w:r>
-        <w:rPr>
-          <w:lang w:val="en-GB"/>
-        </w:rPr>
-        <w:t xml:space="preserve"> und F4P)</w:t>
-      </w:r>
+        <w:rPr>
+          <w:lang w:val="de-DE"/>
+        </w:rPr>
+      </w:pPr>
     </w:p>
     <w:p>
       <w:pPr>
-        <w:pStyle w:val="Listenabsatz"/>
-        <w:numPr>
-          <w:ilvl w:val="2"/>
-          <w:numId w:val="3"/>
-        </w:numPr>
-        <w:rPr>
-          <w:lang w:val="de-DE"/>
-        </w:rPr>
-      </w:pPr>
-      <w:r>
-        <w:rPr>
-          <w:lang w:val="de-DE"/>
-        </w:rPr>
-        <w:t>Upload Formular mit Datenbank verbund</w:t>
-      </w:r>
-      <w:r>
-        <w:rPr>
-          <w:lang w:val="de-DE"/>
-        </w:rPr>
-        <w:t>en</w:t>
-      </w:r>
-    </w:p>
-    <w:p>
-      <w:pPr>
-        <w:pStyle w:val="Listenabsatz"/>
-        <w:numPr>
-          <w:ilvl w:val="0"/>
-          <w:numId w:val="3"/>
-        </w:numPr>
         <w:rPr>
           <w:lang w:val="de-DE"/>
         </w:rPr>

</xml_diff>

<commit_message>
Key & BPM Info
</commit_message>
<xml_diff>
--- a/Dokumentation/ProjektBuch.docx
+++ b/Dokumentation/ProjektBuch.docx
@@ -415,21 +415,7 @@
         <w:rPr>
           <w:lang w:val="de-DE"/>
         </w:rPr>
-        <w:t xml:space="preserve"> sie die leitenden Organe des Teams. Die Mitarbeiter Elias Hoffmann, Adam </w:t>
-      </w:r>
-      <w:proofErr w:type="spellStart"/>
-      <w:r>
-        <w:rPr>
-          <w:lang w:val="de-DE"/>
-        </w:rPr>
-        <w:t>Sowemimo</w:t>
-      </w:r>
-      <w:proofErr w:type="spellEnd"/>
-      <w:r>
-        <w:rPr>
-          <w:lang w:val="de-DE"/>
-        </w:rPr>
-        <w:t xml:space="preserve"> und Hasan Tuncel sind ebenso Teil des </w:t>
+        <w:t xml:space="preserve"> sie die leitenden Organe des Teams. Die Mitarbeiter Elias Hoffmann, Adam Sowemimo und Hasan Tuncel sind ebenso Teil des </w:t>
       </w:r>
       <w:r>
         <w:rPr>
@@ -2151,7 +2137,7 @@
         <w:rPr>
           <w:lang w:val="de-DE"/>
         </w:rPr>
-        <w:t xml:space="preserve">  </w:t>
+        <w:t>Dies ist wichtig da man bei jeder DAW (Digital Audio Workstation) angeben muss mit welcher BPM man arbeitet, sodass Effekte wie Delay usw. im Takt sind.</w:t>
       </w:r>
     </w:p>
     <w:p>
@@ -2164,19 +2150,69 @@
         <w:rPr>
           <w:lang w:val="de-DE"/>
         </w:rPr>
-        <w:t xml:space="preserve">** ERKLÄRUNG, WARUM DAS WICHTIG IST </w:t>
-      </w:r>
-      <w:r>
-        <w:rPr>
-          <w:lang w:val="de-DE"/>
-        </w:rPr>
-        <w:t>?</w:t>
-      </w:r>
-      <w:r>
-        <w:rPr>
-          <w:lang w:val="de-DE"/>
-        </w:rPr>
-        <w:t xml:space="preserve">*** </w:t>
+        <w:t>Das dritte und letzte Pflichtfeld ist der Titel</w:t>
+      </w:r>
+      <w:r>
+        <w:rPr>
+          <w:lang w:val="de-DE"/>
+        </w:rPr>
+        <w:t xml:space="preserve"> des Werks</w:t>
+      </w:r>
+      <w:r>
+        <w:rPr>
+          <w:lang w:val="de-DE"/>
+        </w:rPr>
+        <w:t>.</w:t>
+      </w:r>
+      <w:r>
+        <w:rPr>
+          <w:lang w:val="de-DE"/>
+        </w:rPr>
+        <w:t xml:space="preserve"> Weiters besteht die Möglichkeit für den Uploader, </w:t>
+      </w:r>
+      <w:r>
+        <w:rPr>
+          <w:lang w:val="de-DE"/>
+        </w:rPr>
+        <w:t xml:space="preserve">in Form von einem Key, Notizen oder Tags </w:t>
+      </w:r>
+      <w:r>
+        <w:rPr>
+          <w:lang w:val="de-DE"/>
+        </w:rPr>
+        <w:t>noch weitere Informationen zu seinem Werk preiszugeben</w:t>
+      </w:r>
+      <w:r>
+        <w:rPr>
+          <w:lang w:val="de-DE"/>
+        </w:rPr>
+        <w:t>, diese sind optional auszufüllen</w:t>
+      </w:r>
+      <w:r>
+        <w:rPr>
+          <w:lang w:val="de-DE"/>
+        </w:rPr>
+        <w:t xml:space="preserve">. </w:t>
+      </w:r>
+      <w:r>
+        <w:rPr>
+          <w:lang w:val="de-DE"/>
+        </w:rPr>
+        <w:t xml:space="preserve">Der Key ist sehr wichtig da heutzutage so ziemlich jeder Künstler </w:t>
+      </w:r>
+      <w:proofErr w:type="spellStart"/>
+      <w:r>
+        <w:rPr>
+          <w:lang w:val="de-DE"/>
+        </w:rPr>
+        <w:t>Autotune</w:t>
+      </w:r>
+      <w:proofErr w:type="spellEnd"/>
+      <w:r>
+        <w:rPr>
+          <w:lang w:val="de-DE"/>
+        </w:rPr>
+        <w:t xml:space="preserve"> verwendet und man immer die richtige Tonart eingeben muss um sicherzustellen, dass der Effekt optimal funktioniert.</w:t>
       </w:r>
     </w:p>
     <w:p>
@@ -2189,49 +2225,19 @@
         <w:rPr>
           <w:lang w:val="de-DE"/>
         </w:rPr>
-        <w:t>Das dritte und letzte Pflichtfeld ist der Titel</w:t>
-      </w:r>
-      <w:r>
-        <w:rPr>
-          <w:lang w:val="de-DE"/>
-        </w:rPr>
-        <w:t xml:space="preserve"> des Werks</w:t>
-      </w:r>
-      <w:r>
-        <w:rPr>
-          <w:lang w:val="de-DE"/>
-        </w:rPr>
-        <w:t>.</w:t>
-      </w:r>
-      <w:r>
-        <w:rPr>
-          <w:lang w:val="de-DE"/>
-        </w:rPr>
-        <w:t xml:space="preserve"> Weiters besteht die Möglichkeit für den Uploader, </w:t>
-      </w:r>
-      <w:r>
-        <w:rPr>
-          <w:lang w:val="de-DE"/>
-        </w:rPr>
-        <w:t xml:space="preserve">in Form von einem Key, Notizen oder Tags </w:t>
-      </w:r>
-      <w:r>
-        <w:rPr>
-          <w:lang w:val="de-DE"/>
-        </w:rPr>
-        <w:t>noch weitere Informationen zu seinem Werk preiszugeben</w:t>
-      </w:r>
-      <w:r>
-        <w:rPr>
-          <w:lang w:val="de-DE"/>
-        </w:rPr>
-        <w:t>, diese sind optional auszufüllen</w:t>
-      </w:r>
-      <w:r>
-        <w:rPr>
-          <w:lang w:val="de-DE"/>
-        </w:rPr>
-        <w:t xml:space="preserve">. </w:t>
+        <w:t>*** KEY ERKLÄRUNG, WAS ES IST, WARUM WICHTIG, …</w:t>
+      </w:r>
+      <w:r>
+        <w:rPr>
+          <w:lang w:val="de-DE"/>
+        </w:rPr>
+        <w:t xml:space="preserve"> ?</w:t>
+      </w:r>
+      <w:r>
+        <w:rPr>
+          <w:lang w:val="de-DE"/>
+        </w:rPr>
+        <w:t xml:space="preserve"> ***</w:t>
       </w:r>
     </w:p>
     <w:p>
@@ -2244,19 +2250,81 @@
         <w:rPr>
           <w:lang w:val="de-DE"/>
         </w:rPr>
-        <w:t>*** KEY ERKLÄRUNG, WAS ES IST, WARUM WICHTIG, …</w:t>
-      </w:r>
-      <w:r>
-        <w:rPr>
-          <w:lang w:val="de-DE"/>
-        </w:rPr>
-        <w:t xml:space="preserve"> ?</w:t>
-      </w:r>
-      <w:r>
-        <w:rPr>
-          <w:lang w:val="de-DE"/>
-        </w:rPr>
-        <w:t xml:space="preserve"> ***</w:t>
+        <w:t>Eine weitere Möglichkeit, Informationen für den Downloader bereitzustellen, ist es, Notizen zu hinterlassen.</w:t>
+      </w:r>
+      <w:r>
+        <w:rPr>
+          <w:lang w:val="de-DE"/>
+        </w:rPr>
+        <w:t xml:space="preserve"> Dies kann zum Beispiel eine kurze Information zum Beat sein, das kann der User dann selbst entscheiden. Das letzte optionale Feld sind die Tags. Tags sind aber auf keinen Fall mit einem </w:t>
+      </w:r>
+      <w:proofErr w:type="spellStart"/>
+      <w:r>
+        <w:rPr>
+          <w:lang w:val="de-DE"/>
+        </w:rPr>
+        <w:t>Tagged</w:t>
+      </w:r>
+      <w:proofErr w:type="spellEnd"/>
+      <w:r>
+        <w:rPr>
+          <w:lang w:val="de-DE"/>
+        </w:rPr>
+        <w:t xml:space="preserve"> Upload zu verwechseln. </w:t>
+      </w:r>
+      <w:r>
+        <w:rPr>
+          <w:lang w:val="de-DE"/>
+        </w:rPr>
+        <w:t>Tags kann man sehen als</w:t>
+      </w:r>
+      <w:r>
+        <w:rPr>
+          <w:lang w:val="de-DE"/>
+        </w:rPr>
+        <w:t xml:space="preserve"> ein Schlagwort</w:t>
+      </w:r>
+      <w:r>
+        <w:rPr>
+          <w:lang w:val="de-DE"/>
+        </w:rPr>
+        <w:t>.</w:t>
+      </w:r>
+      <w:r>
+        <w:rPr>
+          <w:lang w:val="de-DE"/>
+        </w:rPr>
+        <w:t xml:space="preserve"> </w:t>
+      </w:r>
+      <w:r>
+        <w:rPr>
+          <w:lang w:val="de-DE"/>
+        </w:rPr>
+        <w:t xml:space="preserve">Diese werden verwendet, um das hochgeladene Werk in etwa zu kategorisieren. </w:t>
+      </w:r>
+      <w:r>
+        <w:rPr>
+          <w:lang w:val="de-DE"/>
+        </w:rPr>
+        <w:t>Diese Kategorisierung ist wichtig für den Downloader. Falls er zum Beispiel einen gewissen Beat mit einer Gitarren Melodie sucht, kann dieser nach dem Tag „Guitar“ suchen, und wir</w:t>
+      </w:r>
+      <w:r>
+        <w:rPr>
+          <w:lang w:val="de-DE"/>
+        </w:rPr>
+        <w:t>d</w:t>
+      </w:r>
+      <w:r>
+        <w:rPr>
+          <w:lang w:val="de-DE"/>
+        </w:rPr>
+        <w:t xml:space="preserve"> dann eine Liste mit verschiedenen Werken mit dem Tag „Guitar“ finden. </w:t>
+      </w:r>
+      <w:r>
+        <w:rPr>
+          <w:lang w:val="de-DE"/>
+        </w:rPr>
+        <w:t xml:space="preserve">Tags werden von uns als Text in unserer Datenbank gespeichert und bei der in Zukunft bestehenden integrierten Suchleiste als Suchergebnis berücksichtigt.  </w:t>
       </w:r>
     </w:p>
     <w:p>
@@ -2269,93 +2337,6 @@
         <w:rPr>
           <w:lang w:val="de-DE"/>
         </w:rPr>
-        <w:t>Eine weitere Möglichkeit, Informationen für den Downloader bereitzustellen, ist es, Notizen zu hinterlassen.</w:t>
-      </w:r>
-      <w:r>
-        <w:rPr>
-          <w:lang w:val="de-DE"/>
-        </w:rPr>
-        <w:t xml:space="preserve"> Dies kann zum Beispiel eine kurze Information zum Beat sein, das kann der User dann selbst entscheiden. Das letzte optionale Feld sind die Tags. Tags sind aber auf keinen Fall mit einem </w:t>
-      </w:r>
-      <w:proofErr w:type="spellStart"/>
-      <w:r>
-        <w:rPr>
-          <w:lang w:val="de-DE"/>
-        </w:rPr>
-        <w:t>Tagged</w:t>
-      </w:r>
-      <w:proofErr w:type="spellEnd"/>
-      <w:r>
-        <w:rPr>
-          <w:lang w:val="de-DE"/>
-        </w:rPr>
-        <w:t xml:space="preserve"> Upload zu verwechseln. </w:t>
-      </w:r>
-      <w:r>
-        <w:rPr>
-          <w:lang w:val="de-DE"/>
-        </w:rPr>
-        <w:t>Tags kann man sehen als</w:t>
-      </w:r>
-      <w:r>
-        <w:rPr>
-          <w:lang w:val="de-DE"/>
-        </w:rPr>
-        <w:t xml:space="preserve"> ein Schlagwort</w:t>
-      </w:r>
-      <w:r>
-        <w:rPr>
-          <w:lang w:val="de-DE"/>
-        </w:rPr>
-        <w:t>.</w:t>
-      </w:r>
-      <w:r>
-        <w:rPr>
-          <w:lang w:val="de-DE"/>
-        </w:rPr>
-        <w:t xml:space="preserve"> </w:t>
-      </w:r>
-      <w:r>
-        <w:rPr>
-          <w:lang w:val="de-DE"/>
-        </w:rPr>
-        <w:t xml:space="preserve">Diese werden verwendet, um das hochgeladene Werk in etwa zu kategorisieren. </w:t>
-      </w:r>
-      <w:r>
-        <w:rPr>
-          <w:lang w:val="de-DE"/>
-        </w:rPr>
-        <w:t>Diese Kategorisierung ist wichtig für den Downloader. Falls er zum Beispiel einen gewissen Beat mit einer Gitarren Melodie sucht, kann dieser nach dem Tag „Guitar“ suchen, und wir</w:t>
-      </w:r>
-      <w:r>
-        <w:rPr>
-          <w:lang w:val="de-DE"/>
-        </w:rPr>
-        <w:t>d</w:t>
-      </w:r>
-      <w:r>
-        <w:rPr>
-          <w:lang w:val="de-DE"/>
-        </w:rPr>
-        <w:t xml:space="preserve"> dann eine Liste mit verschiedenen Werken mit dem Tag „Guitar“ finden. </w:t>
-      </w:r>
-      <w:r>
-        <w:rPr>
-          <w:lang w:val="de-DE"/>
-        </w:rPr>
-        <w:t xml:space="preserve">Tags werden von uns als Text in unserer Datenbank gespeichert und bei der in Zukunft bestehenden integrierten Suchleiste als Suchergebnis berücksichtigt.  </w:t>
-      </w:r>
-    </w:p>
-    <w:p>
-      <w:pPr>
-        <w:rPr>
-          <w:lang w:val="de-DE"/>
-        </w:rPr>
-      </w:pPr>
-      <w:r>
-        <w:rPr>
-          <w:lang w:val="de-DE"/>
-        </w:rPr>
         <w:t xml:space="preserve">Am Ende des Formulars, nachdem man die Pflichtfelder ausgefüllt hat, und vielleicht sogar ein paar optionale Felder ebenso, </w:t>
       </w:r>
       <w:r>
@@ -2380,20 +2361,20 @@
         <w:rPr>
           <w:lang w:val="de-DE"/>
         </w:rPr>
-        <w:t xml:space="preserve"> nur möglich, .mp3-Dateien mit einer maximalen Länge von zehn Minuten und einer maximalen Größe von 100MB hochzuladen. </w:t>
-      </w:r>
-      <w:r>
-        <w:rPr>
-          <w:lang w:val="de-DE"/>
-        </w:rPr>
-        <w:t>Nachdem das Werk hochgeladen wurde, ist es möglich, dieses auf unserer Rap-</w:t>
+        <w:t xml:space="preserve"> nur möglich, </w:t>
       </w:r>
       <w:r>
         <w:rPr>
           <w:lang w:val="de-DE"/>
         </w:rPr>
         <w:lastRenderedPageBreak/>
-        <w:t xml:space="preserve">Plattform hochzuladen. In diesen Sprint sollte das Werk auf unserer Website sofort angezeigt werden, in Zukunft war aber unser Plan, etwas wie eine Queue bzw. Warteschlange zu erstellen. </w:t>
+        <w:t xml:space="preserve">.mp3-Dateien mit einer maximalen Länge von zehn Minuten und einer maximalen Größe von 100MB hochzuladen. </w:t>
+      </w:r>
+      <w:r>
+        <w:rPr>
+          <w:lang w:val="de-DE"/>
+        </w:rPr>
+        <w:t xml:space="preserve">Nachdem das Werk hochgeladen wurde, ist es möglich, dieses auf unserer Rap-Plattform hochzuladen. In diesen Sprint sollte das Werk auf unserer Website sofort angezeigt werden, in Zukunft war aber unser Plan, etwas wie eine Queue bzw. Warteschlange zu erstellen. </w:t>
       </w:r>
       <w:r>
         <w:rPr>
@@ -4057,17 +4038,17 @@
     <w:lsdException w:name="Unresolved Mention" w:semiHidden="1" w:unhideWhenUsed="1"/>
     <w:lsdException w:name="Smart Link" w:semiHidden="1" w:unhideWhenUsed="1"/>
   </w:latentStyles>
-  <w:style w:type="paragraph" w:default="1" w:styleId="Standard">
+  <w:style w:type="paragraph" w:default="1" w:styleId="Normal">
     <w:name w:val="Normal"/>
     <w:qFormat/>
   </w:style>
-  <w:style w:type="character" w:default="1" w:styleId="Absatz-Standardschriftart">
+  <w:style w:type="character" w:default="1" w:styleId="DefaultParagraphFont">
     <w:name w:val="Default Paragraph Font"/>
     <w:uiPriority w:val="1"/>
     <w:semiHidden/>
     <w:unhideWhenUsed/>
   </w:style>
-  <w:style w:type="table" w:default="1" w:styleId="NormaleTabelle">
+  <w:style w:type="table" w:default="1" w:styleId="TableNormal">
     <w:name w:val="Normal Table"/>
     <w:uiPriority w:val="99"/>
     <w:semiHidden/>
@@ -4082,15 +4063,15 @@
       </w:tblCellMar>
     </w:tblPr>
   </w:style>
-  <w:style w:type="numbering" w:default="1" w:styleId="KeineListe">
+  <w:style w:type="numbering" w:default="1" w:styleId="NoList">
     <w:name w:val="No List"/>
     <w:uiPriority w:val="99"/>
     <w:semiHidden/>
     <w:unhideWhenUsed/>
   </w:style>
-  <w:style w:type="paragraph" w:styleId="Listenabsatz">
+  <w:style w:type="paragraph" w:styleId="ListParagraph">
     <w:name w:val="List Paragraph"/>
-    <w:basedOn w:val="Standard"/>
+    <w:basedOn w:val="Normal"/>
     <w:uiPriority w:val="34"/>
     <w:qFormat/>
     <w:rsid w:val="0036058A"/>

</xml_diff>